<commit_message>
Answer 3rd question complete
</commit_message>
<xml_diff>
--- a/Estatistica-ACienciadasEscolhas.docx
+++ b/Estatistica-ACienciadasEscolhas.docx
@@ -644,17 +644,7 @@
           <w:sz w:val="22"/>
           <w:szCs w:val="22"/>
         </w:rPr>
-        <w:t>q</w:t>
-      </w:r>
-      <w:bookmarkStart w:id="0" w:name="_GoBack"/>
-      <w:bookmarkEnd w:id="0"/>
-      <w:r>
-        <w:rPr>
-          <w:rFonts w:ascii="Arial" w:eastAsia="Arial" w:hAnsi="Arial" w:cs="Arial"/>
-          <w:sz w:val="22"/>
-          <w:szCs w:val="22"/>
-        </w:rPr>
-        <w:t>ue</w:t>
+        <w:t>que</w:t>
       </w:r>
       <w:r>
         <w:rPr>
@@ -697,6 +687,369 @@
         <w:t>Reporte alguma estatística descritiva em relação a esse conjunto de dados. Inclua, pelo menos, uma medida de tendência central de pelo menos uma medida de variabilidade.</w:t>
       </w:r>
     </w:p>
+    <w:tbl>
+      <w:tblPr>
+        <w:tblW w:w="4790" w:type="dxa"/>
+        <w:jc w:val="center"/>
+        <w:tblCellMar>
+          <w:left w:w="70" w:type="dxa"/>
+          <w:right w:w="70" w:type="dxa"/>
+        </w:tblCellMar>
+        <w:tblLook w:val="04A0" w:firstRow="1" w:lastRow="0" w:firstColumn="1" w:lastColumn="0" w:noHBand="0" w:noVBand="1"/>
+      </w:tblPr>
+      <w:tblGrid>
+        <w:gridCol w:w="2475"/>
+        <w:gridCol w:w="1084"/>
+        <w:gridCol w:w="1231"/>
+      </w:tblGrid>
+      <w:tr>
+        <w:trPr>
+          <w:trHeight w:val="288"/>
+          <w:jc w:val="center"/>
+        </w:trPr>
+        <w:tc>
+          <w:tcPr>
+            <w:tcW w:w="2475" w:type="dxa"/>
+            <w:tcBorders>
+              <w:top w:val="single" w:sz="4" w:space="0" w:color="auto"/>
+              <w:left w:val="single" w:sz="4" w:space="0" w:color="auto"/>
+              <w:bottom w:val="single" w:sz="4" w:space="0" w:color="auto"/>
+              <w:right w:val="single" w:sz="4" w:space="0" w:color="auto"/>
+            </w:tcBorders>
+            <w:shd w:val="clear" w:color="auto" w:fill="auto"/>
+            <w:noWrap/>
+            <w:vAlign w:val="bottom"/>
+            <w:hideMark/>
+          </w:tcPr>
+          <w:p>
+            <w:pPr>
+              <w:rPr>
+                <w:rFonts w:eastAsia="Times New Roman"/>
+                <w:sz w:val="22"/>
+                <w:szCs w:val="22"/>
+              </w:rPr>
+            </w:pPr>
+            <w:r>
+              <w:rPr>
+                <w:rFonts w:eastAsia="Times New Roman"/>
+                <w:sz w:val="22"/>
+                <w:szCs w:val="22"/>
+              </w:rPr>
+              <w:lastRenderedPageBreak/>
+              <w:t> </w:t>
+            </w:r>
+          </w:p>
+        </w:tc>
+        <w:tc>
+          <w:tcPr>
+            <w:tcW w:w="1084" w:type="dxa"/>
+            <w:tcBorders>
+              <w:top w:val="single" w:sz="4" w:space="0" w:color="auto"/>
+              <w:left w:val="nil"/>
+              <w:bottom w:val="single" w:sz="4" w:space="0" w:color="auto"/>
+              <w:right w:val="single" w:sz="4" w:space="0" w:color="auto"/>
+            </w:tcBorders>
+            <w:shd w:val="clear" w:color="auto" w:fill="auto"/>
+            <w:noWrap/>
+            <w:vAlign w:val="bottom"/>
+            <w:hideMark/>
+          </w:tcPr>
+          <w:p>
+            <w:pPr>
+              <w:rPr>
+                <w:rFonts w:eastAsia="Times New Roman"/>
+                <w:sz w:val="22"/>
+                <w:szCs w:val="22"/>
+              </w:rPr>
+            </w:pPr>
+            <w:proofErr w:type="spellStart"/>
+            <w:r>
+              <w:rPr>
+                <w:rFonts w:eastAsia="Times New Roman"/>
+                <w:sz w:val="22"/>
+                <w:szCs w:val="22"/>
+              </w:rPr>
+              <w:t>Congruent</w:t>
+            </w:r>
+            <w:proofErr w:type="spellEnd"/>
+          </w:p>
+        </w:tc>
+        <w:tc>
+          <w:tcPr>
+            <w:tcW w:w="1231" w:type="dxa"/>
+            <w:tcBorders>
+              <w:top w:val="single" w:sz="4" w:space="0" w:color="auto"/>
+              <w:left w:val="nil"/>
+              <w:bottom w:val="single" w:sz="4" w:space="0" w:color="auto"/>
+              <w:right w:val="single" w:sz="4" w:space="0" w:color="auto"/>
+            </w:tcBorders>
+            <w:shd w:val="clear" w:color="auto" w:fill="auto"/>
+            <w:noWrap/>
+            <w:vAlign w:val="bottom"/>
+            <w:hideMark/>
+          </w:tcPr>
+          <w:p>
+            <w:pPr>
+              <w:rPr>
+                <w:rFonts w:eastAsia="Times New Roman"/>
+                <w:sz w:val="22"/>
+                <w:szCs w:val="22"/>
+              </w:rPr>
+            </w:pPr>
+            <w:proofErr w:type="spellStart"/>
+            <w:r>
+              <w:rPr>
+                <w:rFonts w:eastAsia="Times New Roman"/>
+                <w:sz w:val="22"/>
+                <w:szCs w:val="22"/>
+              </w:rPr>
+              <w:t>Incongruent</w:t>
+            </w:r>
+            <w:proofErr w:type="spellEnd"/>
+          </w:p>
+        </w:tc>
+      </w:tr>
+      <w:tr>
+        <w:trPr>
+          <w:trHeight w:val="288"/>
+          <w:jc w:val="center"/>
+        </w:trPr>
+        <w:tc>
+          <w:tcPr>
+            <w:tcW w:w="2475" w:type="dxa"/>
+            <w:tcBorders>
+              <w:top w:val="nil"/>
+              <w:left w:val="single" w:sz="4" w:space="0" w:color="auto"/>
+              <w:bottom w:val="single" w:sz="4" w:space="0" w:color="auto"/>
+              <w:right w:val="single" w:sz="4" w:space="0" w:color="auto"/>
+            </w:tcBorders>
+            <w:shd w:val="clear" w:color="auto" w:fill="auto"/>
+            <w:noWrap/>
+            <w:vAlign w:val="bottom"/>
+            <w:hideMark/>
+          </w:tcPr>
+          <w:p>
+            <w:pPr>
+              <w:rPr>
+                <w:rFonts w:eastAsia="Times New Roman"/>
+                <w:sz w:val="22"/>
+                <w:szCs w:val="22"/>
+              </w:rPr>
+            </w:pPr>
+            <w:r>
+              <w:rPr>
+                <w:rFonts w:eastAsia="Times New Roman"/>
+                <w:sz w:val="22"/>
+                <w:szCs w:val="22"/>
+              </w:rPr>
+              <w:t>Média</w:t>
+            </w:r>
+          </w:p>
+        </w:tc>
+        <w:tc>
+          <w:tcPr>
+            <w:tcW w:w="1084" w:type="dxa"/>
+            <w:tcBorders>
+              <w:top w:val="nil"/>
+              <w:left w:val="nil"/>
+              <w:bottom w:val="single" w:sz="4" w:space="0" w:color="auto"/>
+              <w:right w:val="single" w:sz="4" w:space="0" w:color="auto"/>
+            </w:tcBorders>
+            <w:shd w:val="clear" w:color="auto" w:fill="auto"/>
+            <w:noWrap/>
+            <w:vAlign w:val="bottom"/>
+            <w:hideMark/>
+          </w:tcPr>
+          <w:p>
+            <w:pPr>
+              <w:jc w:val="right"/>
+              <w:rPr>
+                <w:rFonts w:eastAsia="Times New Roman"/>
+                <w:sz w:val="22"/>
+                <w:szCs w:val="22"/>
+              </w:rPr>
+            </w:pPr>
+            <w:r>
+              <w:rPr>
+                <w:rFonts w:eastAsia="Times New Roman"/>
+                <w:sz w:val="22"/>
+                <w:szCs w:val="22"/>
+              </w:rPr>
+              <w:t>14.051</w:t>
+            </w:r>
+          </w:p>
+        </w:tc>
+        <w:tc>
+          <w:tcPr>
+            <w:tcW w:w="1231" w:type="dxa"/>
+            <w:tcBorders>
+              <w:top w:val="nil"/>
+              <w:left w:val="nil"/>
+              <w:bottom w:val="single" w:sz="4" w:space="0" w:color="auto"/>
+              <w:right w:val="single" w:sz="4" w:space="0" w:color="auto"/>
+            </w:tcBorders>
+            <w:shd w:val="clear" w:color="auto" w:fill="auto"/>
+            <w:noWrap/>
+            <w:vAlign w:val="bottom"/>
+            <w:hideMark/>
+          </w:tcPr>
+          <w:p>
+            <w:pPr>
+              <w:jc w:val="right"/>
+              <w:rPr>
+                <w:rFonts w:eastAsia="Times New Roman"/>
+                <w:sz w:val="22"/>
+                <w:szCs w:val="22"/>
+              </w:rPr>
+            </w:pPr>
+            <w:r>
+              <w:rPr>
+                <w:rFonts w:eastAsia="Times New Roman"/>
+                <w:sz w:val="22"/>
+                <w:szCs w:val="22"/>
+              </w:rPr>
+              <w:t>22.016</w:t>
+            </w:r>
+          </w:p>
+        </w:tc>
+      </w:tr>
+      <w:tr>
+        <w:trPr>
+          <w:trHeight w:val="288"/>
+          <w:jc w:val="center"/>
+        </w:trPr>
+        <w:tc>
+          <w:tcPr>
+            <w:tcW w:w="2475" w:type="dxa"/>
+            <w:tcBorders>
+              <w:top w:val="nil"/>
+              <w:left w:val="single" w:sz="4" w:space="0" w:color="auto"/>
+              <w:bottom w:val="single" w:sz="4" w:space="0" w:color="auto"/>
+              <w:right w:val="single" w:sz="4" w:space="0" w:color="auto"/>
+            </w:tcBorders>
+            <w:shd w:val="clear" w:color="auto" w:fill="auto"/>
+            <w:noWrap/>
+            <w:vAlign w:val="bottom"/>
+            <w:hideMark/>
+          </w:tcPr>
+          <w:p>
+            <w:pPr>
+              <w:rPr>
+                <w:rFonts w:eastAsia="Times New Roman"/>
+                <w:sz w:val="22"/>
+                <w:szCs w:val="22"/>
+              </w:rPr>
+            </w:pPr>
+            <w:r>
+              <w:rPr>
+                <w:rFonts w:eastAsia="Times New Roman"/>
+                <w:sz w:val="22"/>
+                <w:szCs w:val="22"/>
+              </w:rPr>
+              <w:t>Desvio padrão (Amostra)</w:t>
+            </w:r>
+          </w:p>
+        </w:tc>
+        <w:tc>
+          <w:tcPr>
+            <w:tcW w:w="1084" w:type="dxa"/>
+            <w:tcBorders>
+              <w:top w:val="nil"/>
+              <w:left w:val="nil"/>
+              <w:bottom w:val="single" w:sz="4" w:space="0" w:color="auto"/>
+              <w:right w:val="single" w:sz="4" w:space="0" w:color="auto"/>
+            </w:tcBorders>
+            <w:shd w:val="clear" w:color="auto" w:fill="auto"/>
+            <w:noWrap/>
+            <w:vAlign w:val="bottom"/>
+            <w:hideMark/>
+          </w:tcPr>
+          <w:p>
+            <w:pPr>
+              <w:jc w:val="right"/>
+              <w:rPr>
+                <w:rFonts w:eastAsia="Times New Roman"/>
+                <w:sz w:val="22"/>
+                <w:szCs w:val="22"/>
+              </w:rPr>
+            </w:pPr>
+            <w:r>
+              <w:rPr>
+                <w:rFonts w:eastAsia="Times New Roman"/>
+                <w:sz w:val="22"/>
+                <w:szCs w:val="22"/>
+              </w:rPr>
+              <w:t>3.559</w:t>
+            </w:r>
+          </w:p>
+        </w:tc>
+        <w:tc>
+          <w:tcPr>
+            <w:tcW w:w="1231" w:type="dxa"/>
+            <w:tcBorders>
+              <w:top w:val="nil"/>
+              <w:left w:val="nil"/>
+              <w:bottom w:val="single" w:sz="4" w:space="0" w:color="auto"/>
+              <w:right w:val="single" w:sz="4" w:space="0" w:color="auto"/>
+            </w:tcBorders>
+            <w:shd w:val="clear" w:color="auto" w:fill="auto"/>
+            <w:noWrap/>
+            <w:vAlign w:val="bottom"/>
+            <w:hideMark/>
+          </w:tcPr>
+          <w:p>
+            <w:pPr>
+              <w:jc w:val="right"/>
+              <w:rPr>
+                <w:rFonts w:eastAsia="Times New Roman"/>
+                <w:sz w:val="22"/>
+                <w:szCs w:val="22"/>
+              </w:rPr>
+            </w:pPr>
+            <w:r>
+              <w:rPr>
+                <w:rFonts w:eastAsia="Times New Roman"/>
+                <w:sz w:val="22"/>
+                <w:szCs w:val="22"/>
+              </w:rPr>
+              <w:t>4.797</w:t>
+            </w:r>
+          </w:p>
+        </w:tc>
+      </w:tr>
+    </w:tbl>
+    <w:p>
+      <w:pPr>
+        <w:ind w:left="720"/>
+        <w:contextualSpacing/>
+        <w:rPr>
+          <w:rFonts w:ascii="Arial" w:eastAsia="Arial" w:hAnsi="Arial" w:cs="Arial"/>
+          <w:sz w:val="22"/>
+          <w:szCs w:val="22"/>
+        </w:rPr>
+      </w:pPr>
+      <w:r>
+        <w:rPr>
+          <w:rFonts w:ascii="Arial" w:eastAsia="Arial" w:hAnsi="Arial" w:cs="Arial"/>
+          <w:sz w:val="22"/>
+          <w:szCs w:val="22"/>
+        </w:rPr>
+        <w:t>Podemos ver a diferença entre ambos os tipos de testes, no caso do incongruente a média é maior e varia mais.</w:t>
+      </w:r>
+      <w:bookmarkStart w:id="0" w:name="_GoBack"/>
+      <w:bookmarkEnd w:id="0"/>
+    </w:p>
+    <w:p>
+      <w:pPr>
+        <w:ind w:left="720"/>
+        <w:contextualSpacing/>
+        <w:rPr>
+          <w:rFonts w:ascii="Arial" w:eastAsia="Arial" w:hAnsi="Arial" w:cs="Arial"/>
+          <w:sz w:val="22"/>
+          <w:szCs w:val="22"/>
+        </w:rPr>
+      </w:pPr>
+    </w:p>
     <w:p>
       <w:pPr>
         <w:numPr>
@@ -717,7 +1070,6 @@
           <w:sz w:val="22"/>
           <w:szCs w:val="22"/>
         </w:rPr>
-        <w:lastRenderedPageBreak/>
         <w:t>Forneça uma ou duas visualizações que mostre a dis</w:t>
       </w:r>
       <w:r>

</xml_diff>

<commit_message>
Update answers with rubric
</commit_message>
<xml_diff>
--- a/Estatistica-ACienciadasEscolhas.docx
+++ b/Estatistica-ACienciadasEscolhas.docx
@@ -338,7 +338,89 @@
           <w:sz w:val="22"/>
           <w:szCs w:val="22"/>
         </w:rPr>
-        <w:t xml:space="preserve"> No caso, acredito que o melhor teste para ser realizado é a hipótese dos testes serem iguais, dessa forma não ficamos presos a uma direção para a performance do teste.</w:t>
+        <w:t xml:space="preserve"> No caso, acredito que o melhor teste para ser realizado é a hipótese dos testes serem iguais</w:t>
+      </w:r>
+      <w:r>
+        <w:rPr>
+          <w:rFonts w:asciiTheme="minorHAnsi" w:eastAsia="Arial" w:hAnsiTheme="minorHAnsi" w:cstheme="minorHAnsi"/>
+          <w:sz w:val="22"/>
+          <w:szCs w:val="22"/>
+        </w:rPr>
+        <w:t xml:space="preserve"> (</w:t>
+      </w:r>
+      <w:r>
+        <w:rPr>
+          <w:rFonts w:asciiTheme="minorHAnsi" w:eastAsia="Arial" w:hAnsiTheme="minorHAnsi" w:cstheme="minorHAnsi"/>
+          <w:sz w:val="22"/>
+          <w:szCs w:val="22"/>
+        </w:rPr>
+        <w:t>Performance incongruente - Performance congruente = 0</w:t>
+      </w:r>
+      <w:r>
+        <w:rPr>
+          <w:rFonts w:asciiTheme="minorHAnsi" w:eastAsia="Arial" w:hAnsiTheme="minorHAnsi" w:cstheme="minorHAnsi"/>
+          <w:sz w:val="22"/>
+          <w:szCs w:val="22"/>
+        </w:rPr>
+        <w:t>)</w:t>
+      </w:r>
+      <w:r>
+        <w:rPr>
+          <w:rFonts w:asciiTheme="minorHAnsi" w:eastAsia="Arial" w:hAnsiTheme="minorHAnsi" w:cstheme="minorHAnsi"/>
+          <w:sz w:val="22"/>
+          <w:szCs w:val="22"/>
+        </w:rPr>
+        <w:t>, dessa forma não ficamos presos a uma direção para a performance do teste</w:t>
+      </w:r>
+      <w:r>
+        <w:rPr>
+          <w:rFonts w:asciiTheme="minorHAnsi" w:eastAsia="Arial" w:hAnsiTheme="minorHAnsi" w:cstheme="minorHAnsi"/>
+          <w:sz w:val="22"/>
+          <w:szCs w:val="22"/>
+        </w:rPr>
+        <w:t xml:space="preserve"> e a hipótese alternativa seria de ambos os testes serem diferentes (</w:t>
+      </w:r>
+      <w:r>
+        <w:rPr>
+          <w:rFonts w:asciiTheme="minorHAnsi" w:eastAsia="Arial" w:hAnsiTheme="minorHAnsi" w:cstheme="minorHAnsi"/>
+          <w:sz w:val="22"/>
+          <w:szCs w:val="22"/>
+        </w:rPr>
+        <w:t xml:space="preserve">Performance incongruente - Performance </w:t>
+      </w:r>
+      <w:proofErr w:type="gramStart"/>
+      <w:r>
+        <w:rPr>
+          <w:rFonts w:asciiTheme="minorHAnsi" w:eastAsia="Arial" w:hAnsiTheme="minorHAnsi" w:cstheme="minorHAnsi"/>
+          <w:sz w:val="22"/>
+          <w:szCs w:val="22"/>
+        </w:rPr>
+        <w:t>congruente !</w:t>
+      </w:r>
+      <w:proofErr w:type="gramEnd"/>
+      <w:r>
+        <w:rPr>
+          <w:rFonts w:asciiTheme="minorHAnsi" w:eastAsia="Arial" w:hAnsiTheme="minorHAnsi" w:cstheme="minorHAnsi"/>
+          <w:sz w:val="22"/>
+          <w:szCs w:val="22"/>
+        </w:rPr>
+        <w:t>= (diferente) 0</w:t>
+      </w:r>
+      <w:r>
+        <w:rPr>
+          <w:rFonts w:asciiTheme="minorHAnsi" w:eastAsia="Arial" w:hAnsiTheme="minorHAnsi" w:cstheme="minorHAnsi"/>
+          <w:sz w:val="22"/>
+          <w:szCs w:val="22"/>
+        </w:rPr>
+        <w:t>)</w:t>
+      </w:r>
+      <w:r>
+        <w:rPr>
+          <w:rFonts w:asciiTheme="minorHAnsi" w:eastAsia="Arial" w:hAnsiTheme="minorHAnsi" w:cstheme="minorHAnsi"/>
+          <w:sz w:val="22"/>
+          <w:szCs w:val="22"/>
+        </w:rPr>
+        <w:t>.</w:t>
       </w:r>
     </w:p>
     <w:p>
@@ -470,7 +552,25 @@
           <w:sz w:val="22"/>
           <w:szCs w:val="22"/>
         </w:rPr>
-        <w:t xml:space="preserve"> contém o resultado de um número de participantes do teste. Cada coluna desse conjunto de dados contém o desempenho de um participante, junto com o primeiro número, que é o resultado da tarefa congruente, e o segundo número, resultado da tarefa incongruente.</w:t>
+        <w:t xml:space="preserve"> contém o resultado de um número de participantes do teste. Cada coluna desse conjunto de dados contém o desempenho de um participante, </w:t>
+      </w:r>
+      <w:proofErr w:type="gramStart"/>
+      <w:r>
+        <w:rPr>
+          <w:rFonts w:ascii="Arial" w:eastAsia="Arial" w:hAnsi="Arial" w:cs="Arial"/>
+          <w:sz w:val="22"/>
+          <w:szCs w:val="22"/>
+        </w:rPr>
+        <w:t>junto</w:t>
+      </w:r>
+      <w:proofErr w:type="gramEnd"/>
+      <w:r>
+        <w:rPr>
+          <w:rFonts w:ascii="Arial" w:eastAsia="Arial" w:hAnsi="Arial" w:cs="Arial"/>
+          <w:sz w:val="22"/>
+          <w:szCs w:val="22"/>
+        </w:rPr>
+        <w:t xml:space="preserve"> com o primeiro número, que é o resultado da tarefa congruente, e o segundo número, resultado da tarefa incongruente.</w:t>
       </w:r>
     </w:p>
     <w:p/>
@@ -494,6 +594,7 @@
           <w:sz w:val="22"/>
           <w:szCs w:val="22"/>
         </w:rPr>
+        <w:lastRenderedPageBreak/>
         <w:t>Reporte alguma estatística descritiva em relação a esse conjunto de dados. Inclua, pelo menos, uma medida de tendência central de pelo menos uma medida de variabilidade.</w:t>
       </w:r>
     </w:p>
@@ -545,7 +646,6 @@
                 <w:sz w:val="22"/>
                 <w:szCs w:val="22"/>
               </w:rPr>
-              <w:lastRenderedPageBreak/>
               <w:t> </w:t>
             </w:r>
           </w:p>
@@ -1041,7 +1141,16 @@
           <w:sz w:val="22"/>
           <w:szCs w:val="22"/>
         </w:rPr>
-        <w:t>Agora desempenhe o teste estatístico e reporte seus resultados. Qual seu nível de confiança e o valor estatístico crítico? Você rejeitou a hipótese nula ou falhou ao tentar rejeitá-la? Encontre uma conclusão em relação ao experimento da tarefa. Os resultados estão de acordo com suas expectativas?</w:t>
+        <w:t xml:space="preserve">Agora desempenhe o teste estatístico e reporte seus resultados. Qual seu nível de confiança e o valor estatístico crítico? Você rejeitou a hipótese nula ou falhou ao </w:t>
+      </w:r>
+      <w:r>
+        <w:rPr>
+          <w:rFonts w:ascii="Arial" w:eastAsia="Arial" w:hAnsi="Arial" w:cs="Arial"/>
+          <w:sz w:val="22"/>
+          <w:szCs w:val="22"/>
+        </w:rPr>
+        <w:lastRenderedPageBreak/>
+        <w:t>tentar rejeitá-la? Encontre uma conclusão em relação ao experimento da tarefa. Os resultados estão de acordo com suas expectativas?</w:t>
       </w:r>
     </w:p>
     <w:p>
@@ -1130,7 +1239,6 @@
           <w:sz w:val="22"/>
           <w:szCs w:val="22"/>
         </w:rPr>
-        <w:lastRenderedPageBreak/>
         <w:t xml:space="preserve">Hipótese alternativa: </w:t>
       </w:r>
       <w:r>
@@ -1147,7 +1255,25 @@
           <w:sz w:val="22"/>
           <w:szCs w:val="22"/>
         </w:rPr>
-        <w:t xml:space="preserve">Performance congruente != (diferente) </w:t>
+        <w:t xml:space="preserve">Performance </w:t>
+      </w:r>
+      <w:proofErr w:type="gramStart"/>
+      <w:r>
+        <w:rPr>
+          <w:rFonts w:ascii="Arial" w:eastAsia="Arial" w:hAnsi="Arial" w:cs="Arial"/>
+          <w:sz w:val="22"/>
+          <w:szCs w:val="22"/>
+        </w:rPr>
+        <w:t>congruente !</w:t>
+      </w:r>
+      <w:proofErr w:type="gramEnd"/>
+      <w:r>
+        <w:rPr>
+          <w:rFonts w:ascii="Arial" w:eastAsia="Arial" w:hAnsi="Arial" w:cs="Arial"/>
+          <w:sz w:val="22"/>
+          <w:szCs w:val="22"/>
+        </w:rPr>
+        <w:t xml:space="preserve">= (diferente) </w:t>
       </w:r>
       <w:r>
         <w:rPr>
@@ -1693,6 +1819,7 @@
                 <w:szCs w:val="22"/>
               </w:rPr>
             </w:pPr>
+            <w:proofErr w:type="gramStart"/>
             <w:r>
               <w:rPr>
                 <w:rFonts w:eastAsia="Times New Roman"/>
@@ -1701,6 +1828,7 @@
               </w:rPr>
               <w:t>n</w:t>
             </w:r>
+            <w:proofErr w:type="gramEnd"/>
           </w:p>
         </w:tc>
         <w:tc>
@@ -1809,13 +1937,23 @@
                 <w:szCs w:val="22"/>
               </w:rPr>
             </w:pPr>
+            <w:proofErr w:type="gramStart"/>
             <w:r>
               <w:rPr>
                 <w:rFonts w:eastAsia="Times New Roman"/>
                 <w:sz w:val="22"/>
                 <w:szCs w:val="22"/>
               </w:rPr>
-              <w:t>t-</w:t>
+              <w:t>t</w:t>
+            </w:r>
+            <w:proofErr w:type="gramEnd"/>
+            <w:r>
+              <w:rPr>
+                <w:rFonts w:eastAsia="Times New Roman"/>
+                <w:sz w:val="22"/>
+                <w:szCs w:val="22"/>
+              </w:rPr>
+              <w:t>-</w:t>
             </w:r>
             <w:proofErr w:type="spellStart"/>
             <w:r>
@@ -1961,13 +2099,23 @@
                 <w:szCs w:val="22"/>
               </w:rPr>
             </w:pPr>
+            <w:proofErr w:type="gramStart"/>
             <w:r>
               <w:rPr>
                 <w:rFonts w:eastAsia="Times New Roman"/>
                 <w:sz w:val="22"/>
                 <w:szCs w:val="22"/>
               </w:rPr>
-              <w:t>t-</w:t>
+              <w:t>t</w:t>
+            </w:r>
+            <w:proofErr w:type="gramEnd"/>
+            <w:r>
+              <w:rPr>
+                <w:rFonts w:eastAsia="Times New Roman"/>
+                <w:sz w:val="22"/>
+                <w:szCs w:val="22"/>
+              </w:rPr>
+              <w:t>-</w:t>
             </w:r>
             <w:proofErr w:type="spellStart"/>
             <w:r>
@@ -2089,6 +2237,34 @@
         </w:rPr>
         <w:t xml:space="preserve"> podemos rejeitar a hipótese nula, sendo assim a performance em ambos os testes são diferentes.</w:t>
       </w:r>
+      <w:r>
+        <w:rPr>
+          <w:rFonts w:ascii="Arial" w:eastAsia="Arial" w:hAnsi="Arial" w:cs="Arial"/>
+          <w:sz w:val="22"/>
+          <w:szCs w:val="22"/>
+        </w:rPr>
+        <w:t xml:space="preserve"> Utilizando o p-</w:t>
+      </w:r>
+      <w:proofErr w:type="spellStart"/>
+      <w:r>
+        <w:rPr>
+          <w:rFonts w:ascii="Arial" w:eastAsia="Arial" w:hAnsi="Arial" w:cs="Arial"/>
+          <w:sz w:val="22"/>
+          <w:szCs w:val="22"/>
+        </w:rPr>
+        <w:t>value</w:t>
+      </w:r>
+      <w:proofErr w:type="spellEnd"/>
+      <w:r>
+        <w:rPr>
+          <w:rFonts w:ascii="Arial" w:eastAsia="Arial" w:hAnsi="Arial" w:cs="Arial"/>
+          <w:sz w:val="22"/>
+          <w:szCs w:val="22"/>
+        </w:rPr>
+        <w:t xml:space="preserve"> a probabilidade seria 0.</w:t>
+      </w:r>
+      <w:bookmarkStart w:id="0" w:name="_GoBack"/>
+      <w:bookmarkEnd w:id="0"/>
     </w:p>
     <w:p>
       <w:pPr>
@@ -2161,13 +2337,23 @@
                 <w:szCs w:val="22"/>
               </w:rPr>
             </w:pPr>
+            <w:proofErr w:type="gramStart"/>
             <w:r>
               <w:rPr>
                 <w:rFonts w:eastAsia="Times New Roman"/>
                 <w:sz w:val="22"/>
                 <w:szCs w:val="22"/>
               </w:rPr>
-              <w:t>r^2</w:t>
+              <w:t>r</w:t>
+            </w:r>
+            <w:proofErr w:type="gramEnd"/>
+            <w:r>
+              <w:rPr>
+                <w:rFonts w:eastAsia="Times New Roman"/>
+                <w:sz w:val="22"/>
+                <w:szCs w:val="22"/>
+              </w:rPr>
+              <w:t>^2</w:t>
             </w:r>
           </w:p>
         </w:tc>
@@ -2256,8 +2442,8 @@
         <w:ind w:hanging="360"/>
         <w:contextualSpacing/>
       </w:pPr>
-      <w:bookmarkStart w:id="0" w:name="_gjdgxs" w:colFirst="0" w:colLast="0"/>
-      <w:bookmarkEnd w:id="0"/>
+      <w:bookmarkStart w:id="1" w:name="_gjdgxs" w:colFirst="0" w:colLast="0"/>
+      <w:bookmarkEnd w:id="1"/>
       <w:r>
         <w:rPr>
           <w:rFonts w:ascii="Arial" w:eastAsia="Arial" w:hAnsi="Arial" w:cs="Arial"/>
@@ -2286,8 +2472,6 @@
       <w:r>
         <w:t>De acordo com a análise anteriormente apresentada do r^2, acreditamos que 73.7% é efeito da incongruência. Uma possibilidade seria aumentar o teste, além dos dois testes apresentados poderíamos fazer um teste somente com cores (sem nada escrito) e um somente com escrito (tudo em preto) e verificar qual a performance das pessoas com isso.</w:t>
       </w:r>
-      <w:bookmarkStart w:id="1" w:name="_GoBack"/>
-      <w:bookmarkEnd w:id="1"/>
     </w:p>
     <w:sectPr>
       <w:pgSz w:w="11900" w:h="16840"/>

</xml_diff>

<commit_message>
Implement comments from review
</commit_message>
<xml_diff>
--- a/Estatistica-ACienciadasEscolhas.docx
+++ b/Estatistica-ACienciadasEscolhas.docx
@@ -322,6 +322,14 @@
           <w:sz w:val="22"/>
           <w:szCs w:val="22"/>
         </w:rPr>
+        <w:t xml:space="preserve">Para facilitar a escrita vamos chamar de “performance” o tempo que o usuário usa nos testes. </w:t>
+      </w:r>
+      <w:r>
+        <w:rPr>
+          <w:rFonts w:asciiTheme="minorHAnsi" w:eastAsia="Arial" w:hAnsiTheme="minorHAnsi" w:cstheme="minorHAnsi"/>
+          <w:sz w:val="22"/>
+          <w:szCs w:val="22"/>
+        </w:rPr>
         <w:t>Poderíamos pensar em 3 hipóteses para essa tarefa, performance ser igual entre os dois testes, performance ser melhor para nomes igual a cores e performance ser pior para nomes igual a cores</w:t>
       </w:r>
       <w:r>
@@ -386,25 +394,23 @@
           <w:sz w:val="22"/>
           <w:szCs w:val="22"/>
         </w:rPr>
-        <w:t xml:space="preserve">Performance incongruente - Performance </w:t>
-      </w:r>
-      <w:proofErr w:type="gramStart"/>
+        <w:t>Performance incongruente - Performance congruente != (diferente) 0</w:t>
+      </w:r>
       <w:r>
         <w:rPr>
           <w:rFonts w:asciiTheme="minorHAnsi" w:eastAsia="Arial" w:hAnsiTheme="minorHAnsi" w:cstheme="minorHAnsi"/>
           <w:sz w:val="22"/>
           <w:szCs w:val="22"/>
         </w:rPr>
-        <w:t>congruente !</w:t>
-      </w:r>
-      <w:proofErr w:type="gramEnd"/>
+        <w:t>)</w:t>
+      </w:r>
       <w:r>
         <w:rPr>
           <w:rFonts w:asciiTheme="minorHAnsi" w:eastAsia="Arial" w:hAnsiTheme="minorHAnsi" w:cstheme="minorHAnsi"/>
           <w:sz w:val="22"/>
           <w:szCs w:val="22"/>
         </w:rPr>
-        <w:t>= (diferente) 0</w:t>
+        <w:t>.</w:t>
       </w:r>
       <w:r>
         <w:rPr>
@@ -412,15 +418,7 @@
           <w:sz w:val="22"/>
           <w:szCs w:val="22"/>
         </w:rPr>
-        <w:t>)</w:t>
-      </w:r>
-      <w:r>
-        <w:rPr>
-          <w:rFonts w:asciiTheme="minorHAnsi" w:eastAsia="Arial" w:hAnsiTheme="minorHAnsi" w:cstheme="minorHAnsi"/>
-          <w:sz w:val="22"/>
-          <w:szCs w:val="22"/>
-        </w:rPr>
-        <w:t>.</w:t>
+        <w:t xml:space="preserve"> Para realização desse teste precisaremos da diferença entre os testes, assim tiramos a média e o desvio padrão dessa diferença e podemos realizar os testes estatísticos.</w:t>
       </w:r>
     </w:p>
     <w:p>
@@ -554,23 +552,14 @@
         </w:rPr>
         <w:t xml:space="preserve"> contém o resultado de um número de participantes do teste. Cada coluna desse conjunto de dados contém o desempenho de um participante, </w:t>
       </w:r>
-      <w:proofErr w:type="gramStart"/>
-      <w:r>
-        <w:rPr>
-          <w:rFonts w:ascii="Arial" w:eastAsia="Arial" w:hAnsi="Arial" w:cs="Arial"/>
-          <w:sz w:val="22"/>
-          <w:szCs w:val="22"/>
-        </w:rPr>
-        <w:t>junto</w:t>
-      </w:r>
-      <w:proofErr w:type="gramEnd"/>
-      <w:r>
-        <w:rPr>
-          <w:rFonts w:ascii="Arial" w:eastAsia="Arial" w:hAnsi="Arial" w:cs="Arial"/>
-          <w:sz w:val="22"/>
-          <w:szCs w:val="22"/>
-        </w:rPr>
-        <w:t xml:space="preserve"> com o primeiro número, que é o resultado da tarefa congruente, e o segundo número, resultado da tarefa incongruente.</w:t>
+      <w:r>
+        <w:rPr>
+          <w:rFonts w:ascii="Arial" w:eastAsia="Arial" w:hAnsi="Arial" w:cs="Arial"/>
+          <w:sz w:val="22"/>
+          <w:szCs w:val="22"/>
+        </w:rPr>
+        <w:lastRenderedPageBreak/>
+        <w:t>junto com o primeiro número, que é o resultado da tarefa congruente, e o segundo número, resultado da tarefa incongruente.</w:t>
       </w:r>
     </w:p>
     <w:p/>
@@ -594,9 +583,75 @@
           <w:sz w:val="22"/>
           <w:szCs w:val="22"/>
         </w:rPr>
-        <w:lastRenderedPageBreak/>
         <w:t>Reporte alguma estatística descritiva em relação a esse conjunto de dados. Inclua, pelo menos, uma medida de tendência central de pelo menos uma medida de variabilidade.</w:t>
       </w:r>
+    </w:p>
+    <w:p>
+      <w:pPr>
+        <w:ind w:left="720"/>
+        <w:contextualSpacing/>
+        <w:rPr>
+          <w:rFonts w:ascii="Arial" w:eastAsia="Arial" w:hAnsi="Arial" w:cs="Arial"/>
+          <w:sz w:val="22"/>
+          <w:szCs w:val="22"/>
+        </w:rPr>
+      </w:pPr>
+    </w:p>
+    <w:p>
+      <w:pPr>
+        <w:ind w:left="720"/>
+        <w:contextualSpacing/>
+        <w:rPr>
+          <w:rFonts w:ascii="Arial" w:eastAsia="Arial" w:hAnsi="Arial" w:cs="Arial"/>
+          <w:sz w:val="22"/>
+          <w:szCs w:val="22"/>
+        </w:rPr>
+      </w:pPr>
+      <w:r>
+        <w:rPr>
+          <w:rFonts w:ascii="Arial" w:eastAsia="Arial" w:hAnsi="Arial" w:cs="Arial"/>
+          <w:sz w:val="22"/>
+          <w:szCs w:val="22"/>
+        </w:rPr>
+        <w:t>(Todos os cál</w:t>
+      </w:r>
+      <w:r>
+        <w:rPr>
+          <w:rFonts w:ascii="Arial" w:eastAsia="Arial" w:hAnsi="Arial" w:cs="Arial"/>
+          <w:sz w:val="22"/>
+          <w:szCs w:val="22"/>
+        </w:rPr>
+        <w:t xml:space="preserve">culos e gráficos apresentados estão presentes no arquivo </w:t>
+      </w:r>
+      <w:r>
+        <w:rPr>
+          <w:rFonts w:ascii="Arial" w:eastAsia="Arial" w:hAnsi="Arial" w:cs="Arial"/>
+          <w:sz w:val="22"/>
+          <w:szCs w:val="22"/>
+        </w:rPr>
+        <w:t>stroopdata.xlsx</w:t>
+      </w:r>
+      <w:r>
+        <w:rPr>
+          <w:rFonts w:ascii="Arial" w:eastAsia="Arial" w:hAnsi="Arial" w:cs="Arial"/>
+          <w:sz w:val="22"/>
+          <w:szCs w:val="22"/>
+        </w:rPr>
+        <w:t>)</w:t>
+      </w:r>
+      <w:bookmarkStart w:id="0" w:name="_GoBack"/>
+      <w:bookmarkEnd w:id="0"/>
+    </w:p>
+    <w:p>
+      <w:pPr>
+        <w:ind w:left="720"/>
+        <w:contextualSpacing/>
+        <w:rPr>
+          <w:rFonts w:ascii="Arial" w:eastAsia="Arial" w:hAnsi="Arial" w:cs="Arial"/>
+          <w:sz w:val="22"/>
+          <w:szCs w:val="22"/>
+        </w:rPr>
+      </w:pPr>
     </w:p>
     <w:tbl>
       <w:tblPr>
@@ -1107,7 +1162,16 @@
           <w:sz w:val="22"/>
           <w:szCs w:val="22"/>
         </w:rPr>
-        <w:t>”. Como ambos os gráficos estão na mesma escala podemos ver claramente a diferença entre a performance dos dois testes, a moda do congruente nem mesmo acontece no incongruente.</w:t>
+        <w:t xml:space="preserve">”. Como </w:t>
+      </w:r>
+      <w:r>
+        <w:rPr>
+          <w:rFonts w:ascii="Arial" w:eastAsia="Arial" w:hAnsi="Arial" w:cs="Arial"/>
+          <w:sz w:val="22"/>
+          <w:szCs w:val="22"/>
+        </w:rPr>
+        <w:lastRenderedPageBreak/>
+        <w:t>ambos os gráficos estão na mesma escala podemos ver claramente a diferença entre a performance dos dois testes, a moda do congruente nem mesmo acontece no incongruente.</w:t>
       </w:r>
     </w:p>
     <w:p>
@@ -1141,16 +1205,7 @@
           <w:sz w:val="22"/>
           <w:szCs w:val="22"/>
         </w:rPr>
-        <w:t xml:space="preserve">Agora desempenhe o teste estatístico e reporte seus resultados. Qual seu nível de confiança e o valor estatístico crítico? Você rejeitou a hipótese nula ou falhou ao </w:t>
-      </w:r>
-      <w:r>
-        <w:rPr>
-          <w:rFonts w:ascii="Arial" w:eastAsia="Arial" w:hAnsi="Arial" w:cs="Arial"/>
-          <w:sz w:val="22"/>
-          <w:szCs w:val="22"/>
-        </w:rPr>
-        <w:lastRenderedPageBreak/>
-        <w:t>tentar rejeitá-la? Encontre uma conclusão em relação ao experimento da tarefa. Os resultados estão de acordo com suas expectativas?</w:t>
+        <w:t>Agora desempenhe o teste estatístico e reporte seus resultados. Qual seu nível de confiança e o valor estatístico crítico? Você rejeitou a hipótese nula ou falhou ao tentar rejeitá-la? Encontre uma conclusão em relação ao experimento da tarefa. Os resultados estão de acordo com suas expectativas?</w:t>
       </w:r>
     </w:p>
     <w:p>
@@ -1255,25 +1310,7 @@
           <w:sz w:val="22"/>
           <w:szCs w:val="22"/>
         </w:rPr>
-        <w:t xml:space="preserve">Performance </w:t>
-      </w:r>
-      <w:proofErr w:type="gramStart"/>
-      <w:r>
-        <w:rPr>
-          <w:rFonts w:ascii="Arial" w:eastAsia="Arial" w:hAnsi="Arial" w:cs="Arial"/>
-          <w:sz w:val="22"/>
-          <w:szCs w:val="22"/>
-        </w:rPr>
-        <w:t>congruente !</w:t>
-      </w:r>
-      <w:proofErr w:type="gramEnd"/>
-      <w:r>
-        <w:rPr>
-          <w:rFonts w:ascii="Arial" w:eastAsia="Arial" w:hAnsi="Arial" w:cs="Arial"/>
-          <w:sz w:val="22"/>
-          <w:szCs w:val="22"/>
-        </w:rPr>
-        <w:t xml:space="preserve">= (diferente) </w:t>
+        <w:t xml:space="preserve">Performance congruente != (diferente) </w:t>
       </w:r>
       <w:r>
         <w:rPr>
@@ -1819,7 +1856,6 @@
                 <w:szCs w:val="22"/>
               </w:rPr>
             </w:pPr>
-            <w:proofErr w:type="gramStart"/>
             <w:r>
               <w:rPr>
                 <w:rFonts w:eastAsia="Times New Roman"/>
@@ -1828,7 +1864,6 @@
               </w:rPr>
               <w:t>n</w:t>
             </w:r>
-            <w:proofErr w:type="gramEnd"/>
           </w:p>
         </w:tc>
         <w:tc>
@@ -1937,23 +1972,13 @@
                 <w:szCs w:val="22"/>
               </w:rPr>
             </w:pPr>
-            <w:proofErr w:type="gramStart"/>
             <w:r>
               <w:rPr>
                 <w:rFonts w:eastAsia="Times New Roman"/>
                 <w:sz w:val="22"/>
                 <w:szCs w:val="22"/>
               </w:rPr>
-              <w:t>t</w:t>
-            </w:r>
-            <w:proofErr w:type="gramEnd"/>
-            <w:r>
-              <w:rPr>
-                <w:rFonts w:eastAsia="Times New Roman"/>
-                <w:sz w:val="22"/>
-                <w:szCs w:val="22"/>
-              </w:rPr>
-              <w:t>-</w:t>
+              <w:t>t-</w:t>
             </w:r>
             <w:proofErr w:type="spellStart"/>
             <w:r>
@@ -2099,23 +2124,13 @@
                 <w:szCs w:val="22"/>
               </w:rPr>
             </w:pPr>
-            <w:proofErr w:type="gramStart"/>
             <w:r>
               <w:rPr>
                 <w:rFonts w:eastAsia="Times New Roman"/>
                 <w:sz w:val="22"/>
                 <w:szCs w:val="22"/>
               </w:rPr>
-              <w:t>t</w:t>
-            </w:r>
-            <w:proofErr w:type="gramEnd"/>
-            <w:r>
-              <w:rPr>
-                <w:rFonts w:eastAsia="Times New Roman"/>
-                <w:sz w:val="22"/>
-                <w:szCs w:val="22"/>
-              </w:rPr>
-              <w:t>-</w:t>
+              <w:t>t-</w:t>
             </w:r>
             <w:proofErr w:type="spellStart"/>
             <w:r>
@@ -2243,7 +2258,15 @@
           <w:sz w:val="22"/>
           <w:szCs w:val="22"/>
         </w:rPr>
-        <w:t xml:space="preserve"> Utilizando o p-</w:t>
+        <w:t xml:space="preserve"> </w:t>
+      </w:r>
+      <w:r>
+        <w:rPr>
+          <w:rFonts w:ascii="Arial" w:eastAsia="Arial" w:hAnsi="Arial" w:cs="Arial"/>
+          <w:sz w:val="22"/>
+          <w:szCs w:val="22"/>
+        </w:rPr>
+        <w:t>Sendo assim o p-</w:t>
       </w:r>
       <w:proofErr w:type="spellStart"/>
       <w:r>
@@ -2261,10 +2284,8 @@
           <w:sz w:val="22"/>
           <w:szCs w:val="22"/>
         </w:rPr>
-        <w:t xml:space="preserve"> a probabilidade seria 0.</w:t>
-      </w:r>
-      <w:bookmarkStart w:id="0" w:name="_GoBack"/>
-      <w:bookmarkEnd w:id="0"/>
+        <w:t xml:space="preserve"> é inferior a 5% (alfa crítico) que representa o nível de significância desejado.</w:t>
+      </w:r>
     </w:p>
     <w:p>
       <w:pPr>
@@ -2337,23 +2358,13 @@
                 <w:szCs w:val="22"/>
               </w:rPr>
             </w:pPr>
-            <w:proofErr w:type="gramStart"/>
             <w:r>
               <w:rPr>
                 <w:rFonts w:eastAsia="Times New Roman"/>
                 <w:sz w:val="22"/>
                 <w:szCs w:val="22"/>
               </w:rPr>
-              <w:t>r</w:t>
-            </w:r>
-            <w:proofErr w:type="gramEnd"/>
-            <w:r>
-              <w:rPr>
-                <w:rFonts w:eastAsia="Times New Roman"/>
-                <w:sz w:val="22"/>
-                <w:szCs w:val="22"/>
-              </w:rPr>
-              <w:t>^2</w:t>
+              <w:t>r^2</w:t>
             </w:r>
           </w:p>
         </w:tc>
@@ -2471,6 +2482,9 @@
       </w:pPr>
       <w:r>
         <w:t>De acordo com a análise anteriormente apresentada do r^2, acreditamos que 73.7% é efeito da incongruência. Uma possibilidade seria aumentar o teste, além dos dois testes apresentados poderíamos fazer um teste somente com cores (sem nada escrito) e um somente com escrito (tudo em preto) e verificar qual a performance das pessoas com isso.</w:t>
+      </w:r>
+      <w:r>
+        <w:t xml:space="preserve"> Na minha opinião a demora para responder é principalmente ligada a incongruência, o cérebro computa as duas coisas (cor e escrita) juntas e para dizermos qual é o valor que queremos precisamos conscientemente filtrar um dos valores.</w:t>
       </w:r>
     </w:p>
     <w:sectPr>

</xml_diff>

<commit_message>
Update accordign to review
</commit_message>
<xml_diff>
--- a/Estatistica-ACienciadasEscolhas.docx
+++ b/Estatistica-ACienciadasEscolhas.docx
@@ -356,7 +356,7 @@
           <w:sz w:val="22"/>
           <w:szCs w:val="22"/>
         </w:rPr>
-        <w:t xml:space="preserve">os testes. </w:t>
+        <w:t>os testes.</w:t>
       </w:r>
       <w:r>
         <w:rPr>
@@ -364,6 +364,22 @@
           <w:sz w:val="22"/>
           <w:szCs w:val="22"/>
         </w:rPr>
+        <w:t xml:space="preserve"> O parâmetro que queremos comparar é a performance em ambos os tipos de testes, tanto o congruente quanto o incongruente.</w:t>
+      </w:r>
+      <w:r>
+        <w:rPr>
+          <w:rFonts w:asciiTheme="minorHAnsi" w:eastAsia="Arial" w:hAnsiTheme="minorHAnsi" w:cstheme="minorHAnsi"/>
+          <w:sz w:val="22"/>
+          <w:szCs w:val="22"/>
+        </w:rPr>
+        <w:t xml:space="preserve"> </w:t>
+      </w:r>
+      <w:r>
+        <w:rPr>
+          <w:rFonts w:asciiTheme="minorHAnsi" w:eastAsia="Arial" w:hAnsiTheme="minorHAnsi" w:cstheme="minorHAnsi"/>
+          <w:sz w:val="22"/>
+          <w:szCs w:val="22"/>
+        </w:rPr>
         <w:t>Poderíamos pensar em 3 hipóteses para essa tarefa, performance ser igual entre os dois testes, performance ser melhor para nomes igual a cores e performance ser pior para nomes igual a cores</w:t>
       </w:r>
       <w:r>
@@ -380,14 +396,32 @@
           <w:sz w:val="22"/>
           <w:szCs w:val="22"/>
         </w:rPr>
-        <w:t xml:space="preserve"> No caso, acredito que o melhor teste para ser realizado é a hipótese dos testes serem iguais</w:t>
-      </w:r>
+        <w:t xml:space="preserve"> No caso, acredito que o melhor teste para ser realizado é a hipótese </w:t>
+      </w:r>
+      <w:proofErr w:type="gramStart"/>
       <w:r>
         <w:rPr>
           <w:rFonts w:asciiTheme="minorHAnsi" w:eastAsia="Arial" w:hAnsiTheme="minorHAnsi" w:cstheme="minorHAnsi"/>
           <w:sz w:val="22"/>
           <w:szCs w:val="22"/>
         </w:rPr>
+        <w:t>dos</w:t>
+      </w:r>
+      <w:proofErr w:type="gramEnd"/>
+      <w:r>
+        <w:rPr>
+          <w:rFonts w:asciiTheme="minorHAnsi" w:eastAsia="Arial" w:hAnsiTheme="minorHAnsi" w:cstheme="minorHAnsi"/>
+          <w:sz w:val="22"/>
+          <w:szCs w:val="22"/>
+        </w:rPr>
+        <w:t xml:space="preserve"> testes serem iguais</w:t>
+      </w:r>
+      <w:r>
+        <w:rPr>
+          <w:rFonts w:asciiTheme="minorHAnsi" w:eastAsia="Arial" w:hAnsiTheme="minorHAnsi" w:cstheme="minorHAnsi"/>
+          <w:sz w:val="22"/>
+          <w:szCs w:val="22"/>
+        </w:rPr>
         <w:t xml:space="preserve"> (</w:t>
       </w:r>
       <w:r>
@@ -396,7 +430,7 @@
           <w:sz w:val="22"/>
           <w:szCs w:val="22"/>
         </w:rPr>
-        <w:t>Performance incongruente - Performance congruente = 0</w:t>
+        <w:t xml:space="preserve">Performance incongruente </w:t>
       </w:r>
       <w:r>
         <w:rPr>
@@ -404,6 +438,30 @@
           <w:sz w:val="22"/>
           <w:szCs w:val="22"/>
         </w:rPr>
+        <w:t>=</w:t>
+      </w:r>
+      <w:r>
+        <w:rPr>
+          <w:rFonts w:asciiTheme="minorHAnsi" w:eastAsia="Arial" w:hAnsiTheme="minorHAnsi" w:cstheme="minorHAnsi"/>
+          <w:sz w:val="22"/>
+          <w:szCs w:val="22"/>
+        </w:rPr>
+        <w:t xml:space="preserve"> Performance</w:t>
+      </w:r>
+      <w:r>
+        <w:rPr>
+          <w:rFonts w:asciiTheme="minorHAnsi" w:eastAsia="Arial" w:hAnsiTheme="minorHAnsi" w:cstheme="minorHAnsi"/>
+          <w:sz w:val="22"/>
+          <w:szCs w:val="22"/>
+        </w:rPr>
+        <w:t xml:space="preserve"> congruente</w:t>
+      </w:r>
+      <w:r>
+        <w:rPr>
+          <w:rFonts w:asciiTheme="minorHAnsi" w:eastAsia="Arial" w:hAnsiTheme="minorHAnsi" w:cstheme="minorHAnsi"/>
+          <w:sz w:val="22"/>
+          <w:szCs w:val="22"/>
+        </w:rPr>
         <w:t>)</w:t>
       </w:r>
       <w:r>
@@ -428,7 +486,221 @@
           <w:sz w:val="22"/>
           <w:szCs w:val="22"/>
         </w:rPr>
-        <w:t xml:space="preserve">Performance incongruente - Performance </w:t>
+        <w:t xml:space="preserve">Performance incongruente </w:t>
+      </w:r>
+      <m:oMath>
+        <m:r>
+          <w:rPr>
+            <w:rFonts w:ascii="Cambria Math" w:eastAsia="Arial" w:hAnsi="Cambria Math" w:cstheme="minorHAnsi"/>
+            <w:sz w:val="22"/>
+            <w:szCs w:val="22"/>
+          </w:rPr>
+          <m:t>≠</m:t>
+        </m:r>
+      </m:oMath>
+      <w:r>
+        <w:rPr>
+          <w:rFonts w:asciiTheme="minorHAnsi" w:eastAsia="Arial" w:hAnsiTheme="minorHAnsi" w:cstheme="minorHAnsi"/>
+          <w:sz w:val="22"/>
+          <w:szCs w:val="22"/>
+        </w:rPr>
+        <w:t xml:space="preserve"> </w:t>
+      </w:r>
+      <w:r>
+        <w:rPr>
+          <w:rFonts w:asciiTheme="minorHAnsi" w:eastAsia="Arial" w:hAnsiTheme="minorHAnsi" w:cstheme="minorHAnsi"/>
+          <w:sz w:val="22"/>
+          <w:szCs w:val="22"/>
+        </w:rPr>
+        <w:t>Performance congruente</w:t>
+      </w:r>
+      <w:r>
+        <w:rPr>
+          <w:rFonts w:asciiTheme="minorHAnsi" w:eastAsia="Arial" w:hAnsiTheme="minorHAnsi" w:cstheme="minorHAnsi"/>
+          <w:sz w:val="22"/>
+          <w:szCs w:val="22"/>
+        </w:rPr>
+        <w:t>)</w:t>
+      </w:r>
+      <w:r>
+        <w:rPr>
+          <w:rFonts w:asciiTheme="minorHAnsi" w:eastAsia="Arial" w:hAnsiTheme="minorHAnsi" w:cstheme="minorHAnsi"/>
+          <w:sz w:val="22"/>
+          <w:szCs w:val="22"/>
+        </w:rPr>
+        <w:t>.</w:t>
+      </w:r>
+      <w:r>
+        <w:rPr>
+          <w:rFonts w:asciiTheme="minorHAnsi" w:eastAsia="Arial" w:hAnsiTheme="minorHAnsi" w:cstheme="minorHAnsi"/>
+          <w:sz w:val="22"/>
+          <w:szCs w:val="22"/>
+        </w:rPr>
+        <w:t xml:space="preserve"> Para realização desse teste precisaremos da diferença entre os testes, assim tiramos a média e o desvio padrão dessa diferença e podemos realizar os testes estatísticos.</w:t>
+      </w:r>
+      <w:r>
+        <w:rPr>
+          <w:rFonts w:asciiTheme="minorHAnsi" w:eastAsia="Arial" w:hAnsiTheme="minorHAnsi" w:cstheme="minorHAnsi"/>
+          <w:sz w:val="22"/>
+          <w:szCs w:val="22"/>
+        </w:rPr>
+        <w:t xml:space="preserve"> </w:t>
+      </w:r>
+    </w:p>
+    <w:p>
+      <w:pPr>
+        <w:ind w:left="720"/>
+        <w:contextualSpacing/>
+        <w:rPr>
+          <w:rFonts w:asciiTheme="minorHAnsi" w:eastAsia="Arial" w:hAnsiTheme="minorHAnsi" w:cstheme="minorHAnsi"/>
+          <w:sz w:val="22"/>
+          <w:szCs w:val="22"/>
+        </w:rPr>
+      </w:pPr>
+      <w:r>
+        <w:rPr>
+          <w:rFonts w:asciiTheme="minorHAnsi" w:eastAsia="Arial" w:hAnsiTheme="minorHAnsi" w:cstheme="minorHAnsi"/>
+          <w:sz w:val="22"/>
+          <w:szCs w:val="22"/>
+        </w:rPr>
+        <w:t>A apresentação matemática para as hipóteses está a seguir.</w:t>
+      </w:r>
+    </w:p>
+    <w:p>
+      <w:pPr>
+        <w:ind w:left="720"/>
+        <w:contextualSpacing/>
+        <w:rPr>
+          <w:rFonts w:asciiTheme="minorHAnsi" w:eastAsia="Arial" w:hAnsiTheme="minorHAnsi" w:cstheme="minorHAnsi"/>
+          <w:sz w:val="22"/>
+          <w:szCs w:val="22"/>
+        </w:rPr>
+      </w:pPr>
+      <w:r>
+        <w:rPr>
+          <w:rFonts w:asciiTheme="minorHAnsi" w:eastAsia="Arial" w:hAnsiTheme="minorHAnsi" w:cstheme="minorHAnsi"/>
+          <w:sz w:val="22"/>
+          <w:szCs w:val="22"/>
+        </w:rPr>
+        <w:t>Hipótese nula:</w:t>
+      </w:r>
+    </w:p>
+    <w:p>
+      <w:pPr>
+        <w:ind w:left="720"/>
+        <w:contextualSpacing/>
+        <w:rPr>
+          <w:rFonts w:asciiTheme="minorHAnsi" w:eastAsia="Arial" w:hAnsiTheme="minorHAnsi" w:cstheme="minorHAnsi"/>
+          <w:sz w:val="22"/>
+          <w:szCs w:val="22"/>
+        </w:rPr>
+      </w:pPr>
+      <m:oMathPara>
+        <m:oMath>
+          <m:r>
+            <w:rPr>
+              <w:rFonts w:ascii="Cambria Math" w:eastAsia="Arial" w:hAnsi="Cambria Math" w:cstheme="minorHAnsi"/>
+              <w:sz w:val="22"/>
+              <w:szCs w:val="22"/>
+            </w:rPr>
+            <m:t>Performance congruente=Performance incongruente</m:t>
+          </m:r>
+        </m:oMath>
+      </m:oMathPara>
+    </w:p>
+    <w:p>
+      <w:pPr>
+        <w:ind w:left="720"/>
+        <w:contextualSpacing/>
+        <w:rPr>
+          <w:rFonts w:asciiTheme="minorHAnsi" w:eastAsia="Arial" w:hAnsiTheme="minorHAnsi" w:cstheme="minorHAnsi"/>
+          <w:sz w:val="22"/>
+          <w:szCs w:val="22"/>
+        </w:rPr>
+      </w:pPr>
+      <w:r>
+        <w:rPr>
+          <w:rFonts w:asciiTheme="minorHAnsi" w:eastAsia="Arial" w:hAnsiTheme="minorHAnsi" w:cstheme="minorHAnsi"/>
+          <w:sz w:val="22"/>
+          <w:szCs w:val="22"/>
+        </w:rPr>
+        <w:t>Hipótese alternativa:</w:t>
+      </w:r>
+    </w:p>
+    <w:p>
+      <w:pPr>
+        <w:ind w:left="720"/>
+        <w:contextualSpacing/>
+        <w:rPr>
+          <w:rFonts w:asciiTheme="minorHAnsi" w:eastAsia="Arial" w:hAnsiTheme="minorHAnsi" w:cstheme="minorHAnsi"/>
+          <w:sz w:val="22"/>
+          <w:szCs w:val="22"/>
+        </w:rPr>
+      </w:pPr>
+      <m:oMathPara>
+        <m:oMath>
+          <m:r>
+            <w:rPr>
+              <w:rFonts w:ascii="Cambria Math" w:eastAsia="Arial" w:hAnsi="Cambria Math" w:cstheme="minorHAnsi"/>
+              <w:sz w:val="22"/>
+              <w:szCs w:val="22"/>
+            </w:rPr>
+            <m:t>Performance congruente</m:t>
+          </m:r>
+          <m:r>
+            <w:rPr>
+              <w:rFonts w:ascii="Cambria Math" w:eastAsia="Arial" w:hAnsi="Cambria Math" w:cstheme="minorHAnsi"/>
+              <w:sz w:val="22"/>
+              <w:szCs w:val="22"/>
+            </w:rPr>
+            <m:t>≠</m:t>
+          </m:r>
+          <m:r>
+            <w:rPr>
+              <w:rFonts w:ascii="Cambria Math" w:eastAsia="Arial" w:hAnsi="Cambria Math" w:cstheme="minorHAnsi"/>
+              <w:sz w:val="22"/>
+              <w:szCs w:val="22"/>
+            </w:rPr>
+            <m:t>Performance incongruente</m:t>
+          </m:r>
+        </m:oMath>
+      </m:oMathPara>
+    </w:p>
+    <w:p>
+      <w:pPr>
+        <w:ind w:left="720"/>
+        <w:contextualSpacing/>
+        <w:rPr>
+          <w:rFonts w:asciiTheme="minorHAnsi" w:eastAsia="Arial" w:hAnsiTheme="minorHAnsi" w:cstheme="minorHAnsi"/>
+          <w:sz w:val="22"/>
+          <w:szCs w:val="22"/>
+        </w:rPr>
+      </w:pPr>
+      <w:r>
+        <w:rPr>
+          <w:rFonts w:asciiTheme="minorHAnsi" w:eastAsia="Arial" w:hAnsiTheme="minorHAnsi" w:cstheme="minorHAnsi"/>
+          <w:sz w:val="22"/>
+          <w:szCs w:val="22"/>
+        </w:rPr>
+        <w:lastRenderedPageBreak/>
+        <w:t>Considerando que temos uma amostra, realizaremos o teste t, sendo que temos as amostras pareadas e precisamos realizar tudo pela comparação delas.</w:t>
+      </w:r>
+      <w:r>
+        <w:rPr>
+          <w:rFonts w:asciiTheme="minorHAnsi" w:eastAsia="Arial" w:hAnsiTheme="minorHAnsi" w:cstheme="minorHAnsi"/>
+          <w:sz w:val="22"/>
+          <w:szCs w:val="22"/>
+        </w:rPr>
+        <w:t xml:space="preserve"> Os pré-requisitos para utilizarmos o </w:t>
+      </w:r>
+      <w:proofErr w:type="spellStart"/>
+      <w:r>
+        <w:rPr>
+          <w:rFonts w:asciiTheme="minorHAnsi" w:eastAsia="Arial" w:hAnsiTheme="minorHAnsi" w:cstheme="minorHAnsi"/>
+          <w:sz w:val="22"/>
+          <w:szCs w:val="22"/>
+        </w:rPr>
+        <w:t>teste-</w:t>
       </w:r>
       <w:proofErr w:type="gramStart"/>
       <w:r>
@@ -437,8 +709,9 @@
           <w:sz w:val="22"/>
           <w:szCs w:val="22"/>
         </w:rPr>
-        <w:t>congruente !</w:t>
-      </w:r>
+        <w:t>t</w:t>
+      </w:r>
+      <w:proofErr w:type="spellEnd"/>
       <w:proofErr w:type="gramEnd"/>
       <w:r>
         <w:rPr>
@@ -446,39 +719,7 @@
           <w:sz w:val="22"/>
           <w:szCs w:val="22"/>
         </w:rPr>
-        <w:t>= (diferente) 0</w:t>
-      </w:r>
-      <w:r>
-        <w:rPr>
-          <w:rFonts w:asciiTheme="minorHAnsi" w:eastAsia="Arial" w:hAnsiTheme="minorHAnsi" w:cstheme="minorHAnsi"/>
-          <w:sz w:val="22"/>
-          <w:szCs w:val="22"/>
-        </w:rPr>
-        <w:t>)</w:t>
-      </w:r>
-      <w:r>
-        <w:rPr>
-          <w:rFonts w:asciiTheme="minorHAnsi" w:eastAsia="Arial" w:hAnsiTheme="minorHAnsi" w:cstheme="minorHAnsi"/>
-          <w:sz w:val="22"/>
-          <w:szCs w:val="22"/>
-        </w:rPr>
-        <w:t>.</w:t>
-      </w:r>
-      <w:r>
-        <w:rPr>
-          <w:rFonts w:asciiTheme="minorHAnsi" w:eastAsia="Arial" w:hAnsiTheme="minorHAnsi" w:cstheme="minorHAnsi"/>
-          <w:sz w:val="22"/>
-          <w:szCs w:val="22"/>
-        </w:rPr>
-        <w:t xml:space="preserve"> Para realização desse teste precisaremos da diferença entre os testes, assim tiramos a média e o desvio padrão dessa diferença e podemos realizar os testes estatísticos.</w:t>
-      </w:r>
-      <w:r>
-        <w:rPr>
-          <w:rFonts w:asciiTheme="minorHAnsi" w:eastAsia="Arial" w:hAnsiTheme="minorHAnsi" w:cstheme="minorHAnsi"/>
-          <w:sz w:val="22"/>
-          <w:szCs w:val="22"/>
-        </w:rPr>
-        <w:t xml:space="preserve"> Considerando que temos uma amostra, realizaremos o teste t, sendo que temos as amostras pareadas e precisamos realizar tudo pela comparação delas.</w:t>
+        <w:t xml:space="preserve"> é que a distribuição seja normal, termos uma amostra e não a população e que o desvio padrão da população seja desconhecido.</w:t>
       </w:r>
       <w:bookmarkStart w:id="0" w:name="_GoBack"/>
       <w:bookmarkEnd w:id="0"/>
@@ -576,16 +817,7 @@
           <w:sz w:val="22"/>
           <w:szCs w:val="22"/>
         </w:rPr>
-        <w:t xml:space="preserve">. Grave os tempos que você levou para realizar a tarefa (você não precisa submeter seus tempos no site). Agora, faça </w:t>
-      </w:r>
-      <w:r>
-        <w:rPr>
-          <w:rFonts w:ascii="Arial" w:eastAsia="Arial" w:hAnsi="Arial" w:cs="Arial"/>
-          <w:sz w:val="22"/>
-          <w:szCs w:val="22"/>
-        </w:rPr>
-        <w:lastRenderedPageBreak/>
-        <w:t xml:space="preserve">download </w:t>
+        <w:t xml:space="preserve">. Grave os tempos que você levou para realizar a tarefa (você não precisa submeter seus tempos no site). Agora, faça download </w:t>
       </w:r>
       <w:hyperlink r:id="rId6">
         <w:r>
@@ -1148,6 +1380,7 @@
         <w:rPr>
           <w:noProof/>
         </w:rPr>
+        <w:lastRenderedPageBreak/>
         <w:drawing>
           <wp:inline distT="0" distB="0" distL="0" distR="0" wp14:anchorId="44AEA7E6" wp14:editId="7A30B7C4">
             <wp:extent cx="5074920" cy="2537460"/>
@@ -1196,7 +1429,6 @@
           <w:sz w:val="22"/>
           <w:szCs w:val="22"/>
         </w:rPr>
-        <w:lastRenderedPageBreak/>
         <w:t>O histograma para congruente parece mais com uma distribuição normal em comparação com o histograma incongruente que é claramente “</w:t>
       </w:r>
       <w:proofErr w:type="spellStart"/>
@@ -1303,7 +1535,15 @@
           <w:sz w:val="22"/>
           <w:szCs w:val="22"/>
         </w:rPr>
-        <w:t xml:space="preserve">- </w:t>
+        <w:t>=</w:t>
+      </w:r>
+      <w:r>
+        <w:rPr>
+          <w:rFonts w:ascii="Arial" w:eastAsia="Arial" w:hAnsi="Arial" w:cs="Arial"/>
+          <w:sz w:val="22"/>
+          <w:szCs w:val="22"/>
+        </w:rPr>
+        <w:t xml:space="preserve"> </w:t>
       </w:r>
       <w:r>
         <w:rPr>
@@ -1319,7 +1559,7 @@
           <w:sz w:val="22"/>
           <w:szCs w:val="22"/>
         </w:rPr>
-        <w:t xml:space="preserve"> = 0</w:t>
+        <w:t xml:space="preserve"> </w:t>
       </w:r>
     </w:p>
     <w:p>
@@ -1346,41 +1586,33 @@
           <w:sz w:val="22"/>
           <w:szCs w:val="22"/>
         </w:rPr>
-        <w:t xml:space="preserve">Performance incongruente - </w:t>
-      </w:r>
-      <w:r>
-        <w:rPr>
-          <w:rFonts w:ascii="Arial" w:eastAsia="Arial" w:hAnsi="Arial" w:cs="Arial"/>
-          <w:sz w:val="22"/>
-          <w:szCs w:val="22"/>
-        </w:rPr>
-        <w:t xml:space="preserve">Performance </w:t>
-      </w:r>
-      <w:proofErr w:type="gramStart"/>
-      <w:r>
-        <w:rPr>
-          <w:rFonts w:ascii="Arial" w:eastAsia="Arial" w:hAnsi="Arial" w:cs="Arial"/>
-          <w:sz w:val="22"/>
-          <w:szCs w:val="22"/>
-        </w:rPr>
-        <w:t>congruente !</w:t>
-      </w:r>
-      <w:proofErr w:type="gramEnd"/>
-      <w:r>
-        <w:rPr>
-          <w:rFonts w:ascii="Arial" w:eastAsia="Arial" w:hAnsi="Arial" w:cs="Arial"/>
-          <w:sz w:val="22"/>
-          <w:szCs w:val="22"/>
-        </w:rPr>
-        <w:t xml:space="preserve">= (diferente) </w:t>
-      </w:r>
-      <w:r>
-        <w:rPr>
-          <w:rFonts w:ascii="Arial" w:eastAsia="Arial" w:hAnsi="Arial" w:cs="Arial"/>
-          <w:sz w:val="22"/>
-          <w:szCs w:val="22"/>
-        </w:rPr>
-        <w:t>0</w:t>
+        <w:t xml:space="preserve">Performance incongruente </w:t>
+      </w:r>
+      <m:oMath>
+        <m:r>
+          <w:rPr>
+            <w:rFonts w:ascii="Cambria Math" w:eastAsia="Arial" w:hAnsi="Cambria Math" w:cstheme="minorHAnsi"/>
+            <w:sz w:val="22"/>
+            <w:szCs w:val="22"/>
+          </w:rPr>
+          <m:t>≠</m:t>
+        </m:r>
+      </m:oMath>
+      <w:r>
+        <w:rPr>
+          <w:rFonts w:ascii="Arial" w:eastAsia="Arial" w:hAnsi="Arial" w:cs="Arial"/>
+          <w:sz w:val="22"/>
+          <w:szCs w:val="22"/>
+        </w:rPr>
+        <w:t xml:space="preserve"> </w:t>
+      </w:r>
+      <w:r>
+        <w:rPr>
+          <w:rFonts w:ascii="Arial" w:eastAsia="Arial" w:hAnsi="Arial" w:cs="Arial"/>
+          <w:sz w:val="22"/>
+          <w:szCs w:val="22"/>
+        </w:rPr>
+        <w:t>Performance congruente</w:t>
       </w:r>
     </w:p>
     <w:p>
@@ -2555,6 +2787,7 @@
           <w:sz w:val="22"/>
           <w:szCs w:val="22"/>
         </w:rPr>
+        <w:lastRenderedPageBreak/>
         <w:t>Opcional: O que você acha que é responsável pelo efeito observado? Consegue pensar em uma alternativa ou tarefa similar que resultaria em um efeito parecido? Alguma pesquisa em relação ao problema pode ser útil para pensar nessas duas questões!</w:t>
       </w:r>
     </w:p>
@@ -3403,6 +3636,16 @@
       <w:ind w:left="720"/>
       <w:contextualSpacing/>
     </w:pPr>
+  </w:style>
+  <w:style w:type="character" w:styleId="TextodoEspaoReservado">
+    <w:name w:val="Placeholder Text"/>
+    <w:basedOn w:val="Fontepargpadro"/>
+    <w:uiPriority w:val="99"/>
+    <w:semiHidden/>
+    <w:rsid w:val="00DA2970"/>
+    <w:rPr>
+      <w:color w:val="808080"/>
+    </w:rPr>
   </w:style>
 </w:styles>
 </file>

</xml_diff>